<commit_message>
Working with Sinatra and Http-Protocol, creating a nav bar and forms for user input
</commit_message>
<xml_diff>
--- a/Git-commands.docx
+++ b/Git-commands.docx
@@ -107,10 +107,7 @@
             </w:r>
             <w:proofErr w:type="spellEnd"/>
             <w:r>
-              <w:t xml:space="preserve"> repository</w:t>
-            </w:r>
-            <w:r>
-              <w:t xml:space="preserve">/ initialize git with </w:t>
+              <w:t xml:space="preserve"> repository/ initialize git with </w:t>
             </w:r>
             <w:proofErr w:type="spellStart"/>
             <w:r>
@@ -688,7 +685,6 @@
               <w:t>Git remote add origin git @</w:t>
             </w:r>
             <w:proofErr w:type="spellStart"/>
-            <w:proofErr w:type="gramStart"/>
             <w:r>
               <w:t>github.com:user</w:t>
             </w:r>
@@ -701,7 +697,6 @@
               <w:t>rep.git</w:t>
             </w:r>
             <w:proofErr w:type="spellEnd"/>
-            <w:proofErr w:type="gramEnd"/>
           </w:p>
           <w:p>
             <w:pPr>
@@ -763,96 +758,104 @@
               <w:t>Git push –u origin master</w:t>
             </w:r>
           </w:p>
-        </w:tc>
-        <w:tc>
-          <w:tcPr>
-            <w:tcW w:w="4528" w:type="dxa"/>
-          </w:tcPr>
-          <w:p>
-            <w:pPr>
-              <w:jc w:val="center"/>
-            </w:pPr>
-            <w:r>
-              <w:t xml:space="preserve">Push your local </w:t>
-            </w:r>
-            <w:proofErr w:type="spellStart"/>
-            <w:r>
-              <w:t>comits</w:t>
-            </w:r>
-            <w:proofErr w:type="spellEnd"/>
-            <w:r>
-              <w:t xml:space="preserve"> onto the remote version online</w:t>
-            </w:r>
-          </w:p>
-        </w:tc>
-      </w:tr>
-      <w:tr>
-        <w:trPr>
-          <w:trHeight w:val="488"/>
-        </w:trPr>
-        <w:tc>
-          <w:tcPr>
-            <w:tcW w:w="4528" w:type="dxa"/>
-          </w:tcPr>
-          <w:p>
-            <w:pPr>
-              <w:jc w:val="center"/>
-            </w:pPr>
-            <w:r>
-              <w:t xml:space="preserve">Git pull </w:t>
-            </w:r>
-          </w:p>
-        </w:tc>
-        <w:tc>
-          <w:tcPr>
-            <w:tcW w:w="4528" w:type="dxa"/>
-          </w:tcPr>
-          <w:p>
-            <w:pPr>
-              <w:jc w:val="center"/>
-            </w:pPr>
-            <w:r>
-              <w:t>Get commits</w:t>
-            </w:r>
-            <w:r>
-              <w:t xml:space="preserve"> </w:t>
-            </w:r>
-            <w:r>
-              <w:t xml:space="preserve">git </w:t>
-            </w:r>
-          </w:p>
-        </w:tc>
-      </w:tr>
-      <w:tr>
-        <w:trPr>
-          <w:trHeight w:val="488"/>
-        </w:trPr>
-        <w:tc>
-          <w:tcPr>
-            <w:tcW w:w="4528" w:type="dxa"/>
-          </w:tcPr>
-          <w:p>
-            <w:pPr>
-              <w:jc w:val="center"/>
-            </w:pPr>
-            <w:r>
-              <w:t>Git remote -v</w:t>
-            </w:r>
-          </w:p>
-        </w:tc>
-        <w:tc>
-          <w:tcPr>
-            <w:tcW w:w="4528" w:type="dxa"/>
-          </w:tcPr>
-          <w:p>
-            <w:pPr>
-              <w:jc w:val="center"/>
-            </w:pPr>
-            <w:r>
-              <w:t>Verify your remote repisitory</w:t>
+          <w:p>
+            <w:pPr>
+              <w:jc w:val="center"/>
+            </w:pPr>
+            <w:r>
+              <w:t>Git push –u origin “name of branch”</w:t>
             </w:r>
             <w:bookmarkStart w:id="0" w:name="_GoBack"/>
             <w:bookmarkEnd w:id="0"/>
+          </w:p>
+        </w:tc>
+        <w:tc>
+          <w:tcPr>
+            <w:tcW w:w="4528" w:type="dxa"/>
+          </w:tcPr>
+          <w:p>
+            <w:pPr>
+              <w:jc w:val="center"/>
+            </w:pPr>
+            <w:r>
+              <w:t xml:space="preserve">Push your local </w:t>
+            </w:r>
+            <w:proofErr w:type="spellStart"/>
+            <w:r>
+              <w:t>comits</w:t>
+            </w:r>
+            <w:proofErr w:type="spellEnd"/>
+            <w:r>
+              <w:t xml:space="preserve"> onto the remote version online</w:t>
+            </w:r>
+          </w:p>
+        </w:tc>
+      </w:tr>
+      <w:tr>
+        <w:trPr>
+          <w:trHeight w:val="488"/>
+        </w:trPr>
+        <w:tc>
+          <w:tcPr>
+            <w:tcW w:w="4528" w:type="dxa"/>
+          </w:tcPr>
+          <w:p>
+            <w:pPr>
+              <w:jc w:val="center"/>
+            </w:pPr>
+            <w:r>
+              <w:t xml:space="preserve">Git pull </w:t>
+            </w:r>
+          </w:p>
+        </w:tc>
+        <w:tc>
+          <w:tcPr>
+            <w:tcW w:w="4528" w:type="dxa"/>
+          </w:tcPr>
+          <w:p>
+            <w:pPr>
+              <w:jc w:val="center"/>
+            </w:pPr>
+            <w:r>
+              <w:t>Get commits</w:t>
+            </w:r>
+            <w:r>
+              <w:t xml:space="preserve"> </w:t>
+            </w:r>
+            <w:r>
+              <w:t xml:space="preserve">git </w:t>
+            </w:r>
+          </w:p>
+        </w:tc>
+      </w:tr>
+      <w:tr>
+        <w:trPr>
+          <w:trHeight w:val="488"/>
+        </w:trPr>
+        <w:tc>
+          <w:tcPr>
+            <w:tcW w:w="4528" w:type="dxa"/>
+          </w:tcPr>
+          <w:p>
+            <w:pPr>
+              <w:jc w:val="center"/>
+            </w:pPr>
+            <w:r>
+              <w:t>Git remote -v</w:t>
+            </w:r>
+          </w:p>
+        </w:tc>
+        <w:tc>
+          <w:tcPr>
+            <w:tcW w:w="4528" w:type="dxa"/>
+          </w:tcPr>
+          <w:p>
+            <w:pPr>
+              <w:jc w:val="center"/>
+            </w:pPr>
+            <w:r>
+              <w:t>Verify your remote repisitory</w:t>
+            </w:r>
           </w:p>
         </w:tc>
       </w:tr>

</xml_diff>